<commit_message>
Add new language modules to the template
</commit_message>
<xml_diff>
--- a/docs/lesson01/cse310_course_plan_campus.docx
+++ b/docs/lesson01/cse310_course_plan_campus.docx
@@ -185,8 +185,8 @@
         <w:tblLook w:val="04A0" w:firstRow="1" w:lastRow="0" w:firstColumn="1" w:lastColumn="0" w:noHBand="0" w:noVBand="1"/>
       </w:tblPr>
       <w:tblGrid>
-        <w:gridCol w:w="2160"/>
-        <w:gridCol w:w="1355"/>
+        <w:gridCol w:w="2250"/>
+        <w:gridCol w:w="1265"/>
         <w:gridCol w:w="1280"/>
         <w:gridCol w:w="1280"/>
         <w:gridCol w:w="1280"/>
@@ -195,7 +195,7 @@
       <w:tr>
         <w:tc>
           <w:tcPr>
-            <w:tcW w:w="2160" w:type="dxa"/>
+            <w:tcW w:w="2250" w:type="dxa"/>
           </w:tcPr>
           <w:p>
             <w:pPr>
@@ -213,7 +213,7 @@
         </w:tc>
         <w:tc>
           <w:tcPr>
-            <w:tcW w:w="1355" w:type="dxa"/>
+            <w:tcW w:w="1265" w:type="dxa"/>
           </w:tcPr>
           <w:p>
             <w:pPr>
@@ -305,7 +305,7 @@
       <w:tr>
         <w:tc>
           <w:tcPr>
-            <w:tcW w:w="2160" w:type="dxa"/>
+            <w:tcW w:w="2250" w:type="dxa"/>
           </w:tcPr>
           <w:p>
             <w:r>
@@ -315,59 +315,59 @@
         </w:tc>
         <w:tc>
           <w:tcPr>
-            <w:tcW w:w="1355" w:type="dxa"/>
-          </w:tcPr>
-          <w:p>
-            <w:pPr>
-              <w:jc w:val="center"/>
-            </w:pPr>
-          </w:p>
-        </w:tc>
-        <w:tc>
-          <w:tcPr>
-            <w:tcW w:w="1280" w:type="dxa"/>
-          </w:tcPr>
-          <w:p>
-            <w:pPr>
-              <w:jc w:val="center"/>
-            </w:pPr>
-          </w:p>
-        </w:tc>
-        <w:tc>
-          <w:tcPr>
-            <w:tcW w:w="1280" w:type="dxa"/>
-          </w:tcPr>
-          <w:p>
-            <w:pPr>
-              <w:jc w:val="center"/>
-            </w:pPr>
-          </w:p>
-        </w:tc>
-        <w:tc>
-          <w:tcPr>
-            <w:tcW w:w="1280" w:type="dxa"/>
-          </w:tcPr>
-          <w:p>
-            <w:pPr>
-              <w:jc w:val="center"/>
-            </w:pPr>
-          </w:p>
-        </w:tc>
-        <w:tc>
-          <w:tcPr>
-            <w:tcW w:w="1280" w:type="dxa"/>
-          </w:tcPr>
-          <w:p>
-            <w:pPr>
-              <w:jc w:val="center"/>
-            </w:pPr>
-          </w:p>
-        </w:tc>
-      </w:tr>
-      <w:tr>
-        <w:tc>
-          <w:tcPr>
-            <w:tcW w:w="2160" w:type="dxa"/>
+            <w:tcW w:w="1265" w:type="dxa"/>
+          </w:tcPr>
+          <w:p>
+            <w:pPr>
+              <w:jc w:val="center"/>
+            </w:pPr>
+          </w:p>
+        </w:tc>
+        <w:tc>
+          <w:tcPr>
+            <w:tcW w:w="1280" w:type="dxa"/>
+          </w:tcPr>
+          <w:p>
+            <w:pPr>
+              <w:jc w:val="center"/>
+            </w:pPr>
+          </w:p>
+        </w:tc>
+        <w:tc>
+          <w:tcPr>
+            <w:tcW w:w="1280" w:type="dxa"/>
+          </w:tcPr>
+          <w:p>
+            <w:pPr>
+              <w:jc w:val="center"/>
+            </w:pPr>
+          </w:p>
+        </w:tc>
+        <w:tc>
+          <w:tcPr>
+            <w:tcW w:w="1280" w:type="dxa"/>
+          </w:tcPr>
+          <w:p>
+            <w:pPr>
+              <w:jc w:val="center"/>
+            </w:pPr>
+          </w:p>
+        </w:tc>
+        <w:tc>
+          <w:tcPr>
+            <w:tcW w:w="1280" w:type="dxa"/>
+          </w:tcPr>
+          <w:p>
+            <w:pPr>
+              <w:jc w:val="center"/>
+            </w:pPr>
+          </w:p>
+        </w:tc>
+      </w:tr>
+      <w:tr>
+        <w:tc>
+          <w:tcPr>
+            <w:tcW w:w="2250" w:type="dxa"/>
           </w:tcPr>
           <w:p>
             <w:r>
@@ -377,59 +377,59 @@
         </w:tc>
         <w:tc>
           <w:tcPr>
-            <w:tcW w:w="1355" w:type="dxa"/>
-          </w:tcPr>
-          <w:p>
-            <w:pPr>
-              <w:jc w:val="center"/>
-            </w:pPr>
-          </w:p>
-        </w:tc>
-        <w:tc>
-          <w:tcPr>
-            <w:tcW w:w="1280" w:type="dxa"/>
-          </w:tcPr>
-          <w:p>
-            <w:pPr>
-              <w:jc w:val="center"/>
-            </w:pPr>
-          </w:p>
-        </w:tc>
-        <w:tc>
-          <w:tcPr>
-            <w:tcW w:w="1280" w:type="dxa"/>
-          </w:tcPr>
-          <w:p>
-            <w:pPr>
-              <w:jc w:val="center"/>
-            </w:pPr>
-          </w:p>
-        </w:tc>
-        <w:tc>
-          <w:tcPr>
-            <w:tcW w:w="1280" w:type="dxa"/>
-          </w:tcPr>
-          <w:p>
-            <w:pPr>
-              <w:jc w:val="center"/>
-            </w:pPr>
-          </w:p>
-        </w:tc>
-        <w:tc>
-          <w:tcPr>
-            <w:tcW w:w="1280" w:type="dxa"/>
-          </w:tcPr>
-          <w:p>
-            <w:pPr>
-              <w:jc w:val="center"/>
-            </w:pPr>
-          </w:p>
-        </w:tc>
-      </w:tr>
-      <w:tr>
-        <w:tc>
-          <w:tcPr>
-            <w:tcW w:w="2160" w:type="dxa"/>
+            <w:tcW w:w="1265" w:type="dxa"/>
+          </w:tcPr>
+          <w:p>
+            <w:pPr>
+              <w:jc w:val="center"/>
+            </w:pPr>
+          </w:p>
+        </w:tc>
+        <w:tc>
+          <w:tcPr>
+            <w:tcW w:w="1280" w:type="dxa"/>
+          </w:tcPr>
+          <w:p>
+            <w:pPr>
+              <w:jc w:val="center"/>
+            </w:pPr>
+          </w:p>
+        </w:tc>
+        <w:tc>
+          <w:tcPr>
+            <w:tcW w:w="1280" w:type="dxa"/>
+          </w:tcPr>
+          <w:p>
+            <w:pPr>
+              <w:jc w:val="center"/>
+            </w:pPr>
+          </w:p>
+        </w:tc>
+        <w:tc>
+          <w:tcPr>
+            <w:tcW w:w="1280" w:type="dxa"/>
+          </w:tcPr>
+          <w:p>
+            <w:pPr>
+              <w:jc w:val="center"/>
+            </w:pPr>
+          </w:p>
+        </w:tc>
+        <w:tc>
+          <w:tcPr>
+            <w:tcW w:w="1280" w:type="dxa"/>
+          </w:tcPr>
+          <w:p>
+            <w:pPr>
+              <w:jc w:val="center"/>
+            </w:pPr>
+          </w:p>
+        </w:tc>
+      </w:tr>
+      <w:tr>
+        <w:tc>
+          <w:tcPr>
+            <w:tcW w:w="2250" w:type="dxa"/>
           </w:tcPr>
           <w:p>
             <w:r>
@@ -442,59 +442,59 @@
         </w:tc>
         <w:tc>
           <w:tcPr>
-            <w:tcW w:w="1355" w:type="dxa"/>
-          </w:tcPr>
-          <w:p>
-            <w:pPr>
-              <w:jc w:val="center"/>
-            </w:pPr>
-          </w:p>
-        </w:tc>
-        <w:tc>
-          <w:tcPr>
-            <w:tcW w:w="1280" w:type="dxa"/>
-          </w:tcPr>
-          <w:p>
-            <w:pPr>
-              <w:jc w:val="center"/>
-            </w:pPr>
-          </w:p>
-        </w:tc>
-        <w:tc>
-          <w:tcPr>
-            <w:tcW w:w="1280" w:type="dxa"/>
-          </w:tcPr>
-          <w:p>
-            <w:pPr>
-              <w:jc w:val="center"/>
-            </w:pPr>
-          </w:p>
-        </w:tc>
-        <w:tc>
-          <w:tcPr>
-            <w:tcW w:w="1280" w:type="dxa"/>
-          </w:tcPr>
-          <w:p>
-            <w:pPr>
-              <w:jc w:val="center"/>
-            </w:pPr>
-          </w:p>
-        </w:tc>
-        <w:tc>
-          <w:tcPr>
-            <w:tcW w:w="1280" w:type="dxa"/>
-          </w:tcPr>
-          <w:p>
-            <w:pPr>
-              <w:jc w:val="center"/>
-            </w:pPr>
-          </w:p>
-        </w:tc>
-      </w:tr>
-      <w:tr>
-        <w:tc>
-          <w:tcPr>
-            <w:tcW w:w="2160" w:type="dxa"/>
+            <w:tcW w:w="1265" w:type="dxa"/>
+          </w:tcPr>
+          <w:p>
+            <w:pPr>
+              <w:jc w:val="center"/>
+            </w:pPr>
+          </w:p>
+        </w:tc>
+        <w:tc>
+          <w:tcPr>
+            <w:tcW w:w="1280" w:type="dxa"/>
+          </w:tcPr>
+          <w:p>
+            <w:pPr>
+              <w:jc w:val="center"/>
+            </w:pPr>
+          </w:p>
+        </w:tc>
+        <w:tc>
+          <w:tcPr>
+            <w:tcW w:w="1280" w:type="dxa"/>
+          </w:tcPr>
+          <w:p>
+            <w:pPr>
+              <w:jc w:val="center"/>
+            </w:pPr>
+          </w:p>
+        </w:tc>
+        <w:tc>
+          <w:tcPr>
+            <w:tcW w:w="1280" w:type="dxa"/>
+          </w:tcPr>
+          <w:p>
+            <w:pPr>
+              <w:jc w:val="center"/>
+            </w:pPr>
+          </w:p>
+        </w:tc>
+        <w:tc>
+          <w:tcPr>
+            <w:tcW w:w="1280" w:type="dxa"/>
+          </w:tcPr>
+          <w:p>
+            <w:pPr>
+              <w:jc w:val="center"/>
+            </w:pPr>
+          </w:p>
+        </w:tc>
+      </w:tr>
+      <w:tr>
+        <w:tc>
+          <w:tcPr>
+            <w:tcW w:w="2250" w:type="dxa"/>
           </w:tcPr>
           <w:p>
             <w:r>
@@ -504,59 +504,59 @@
         </w:tc>
         <w:tc>
           <w:tcPr>
-            <w:tcW w:w="1355" w:type="dxa"/>
-          </w:tcPr>
-          <w:p>
-            <w:pPr>
-              <w:jc w:val="center"/>
-            </w:pPr>
-          </w:p>
-        </w:tc>
-        <w:tc>
-          <w:tcPr>
-            <w:tcW w:w="1280" w:type="dxa"/>
-          </w:tcPr>
-          <w:p>
-            <w:pPr>
-              <w:jc w:val="center"/>
-            </w:pPr>
-          </w:p>
-        </w:tc>
-        <w:tc>
-          <w:tcPr>
-            <w:tcW w:w="1280" w:type="dxa"/>
-          </w:tcPr>
-          <w:p>
-            <w:pPr>
-              <w:jc w:val="center"/>
-            </w:pPr>
-          </w:p>
-        </w:tc>
-        <w:tc>
-          <w:tcPr>
-            <w:tcW w:w="1280" w:type="dxa"/>
-          </w:tcPr>
-          <w:p>
-            <w:pPr>
-              <w:jc w:val="center"/>
-            </w:pPr>
-          </w:p>
-        </w:tc>
-        <w:tc>
-          <w:tcPr>
-            <w:tcW w:w="1280" w:type="dxa"/>
-          </w:tcPr>
-          <w:p>
-            <w:pPr>
-              <w:jc w:val="center"/>
-            </w:pPr>
-          </w:p>
-        </w:tc>
-      </w:tr>
-      <w:tr>
-        <w:tc>
-          <w:tcPr>
-            <w:tcW w:w="2160" w:type="dxa"/>
+            <w:tcW w:w="1265" w:type="dxa"/>
+          </w:tcPr>
+          <w:p>
+            <w:pPr>
+              <w:jc w:val="center"/>
+            </w:pPr>
+          </w:p>
+        </w:tc>
+        <w:tc>
+          <w:tcPr>
+            <w:tcW w:w="1280" w:type="dxa"/>
+          </w:tcPr>
+          <w:p>
+            <w:pPr>
+              <w:jc w:val="center"/>
+            </w:pPr>
+          </w:p>
+        </w:tc>
+        <w:tc>
+          <w:tcPr>
+            <w:tcW w:w="1280" w:type="dxa"/>
+          </w:tcPr>
+          <w:p>
+            <w:pPr>
+              <w:jc w:val="center"/>
+            </w:pPr>
+          </w:p>
+        </w:tc>
+        <w:tc>
+          <w:tcPr>
+            <w:tcW w:w="1280" w:type="dxa"/>
+          </w:tcPr>
+          <w:p>
+            <w:pPr>
+              <w:jc w:val="center"/>
+            </w:pPr>
+          </w:p>
+        </w:tc>
+        <w:tc>
+          <w:tcPr>
+            <w:tcW w:w="1280" w:type="dxa"/>
+          </w:tcPr>
+          <w:p>
+            <w:pPr>
+              <w:jc w:val="center"/>
+            </w:pPr>
+          </w:p>
+        </w:tc>
+      </w:tr>
+      <w:tr>
+        <w:tc>
+          <w:tcPr>
+            <w:tcW w:w="2250" w:type="dxa"/>
           </w:tcPr>
           <w:p>
             <w:r>
@@ -566,59 +566,59 @@
         </w:tc>
         <w:tc>
           <w:tcPr>
-            <w:tcW w:w="1355" w:type="dxa"/>
-          </w:tcPr>
-          <w:p>
-            <w:pPr>
-              <w:jc w:val="center"/>
-            </w:pPr>
-          </w:p>
-        </w:tc>
-        <w:tc>
-          <w:tcPr>
-            <w:tcW w:w="1280" w:type="dxa"/>
-          </w:tcPr>
-          <w:p>
-            <w:pPr>
-              <w:jc w:val="center"/>
-            </w:pPr>
-          </w:p>
-        </w:tc>
-        <w:tc>
-          <w:tcPr>
-            <w:tcW w:w="1280" w:type="dxa"/>
-          </w:tcPr>
-          <w:p>
-            <w:pPr>
-              <w:jc w:val="center"/>
-            </w:pPr>
-          </w:p>
-        </w:tc>
-        <w:tc>
-          <w:tcPr>
-            <w:tcW w:w="1280" w:type="dxa"/>
-          </w:tcPr>
-          <w:p>
-            <w:pPr>
-              <w:jc w:val="center"/>
-            </w:pPr>
-          </w:p>
-        </w:tc>
-        <w:tc>
-          <w:tcPr>
-            <w:tcW w:w="1280" w:type="dxa"/>
-          </w:tcPr>
-          <w:p>
-            <w:pPr>
-              <w:jc w:val="center"/>
-            </w:pPr>
-          </w:p>
-        </w:tc>
-      </w:tr>
-      <w:tr>
-        <w:tc>
-          <w:tcPr>
-            <w:tcW w:w="2160" w:type="dxa"/>
+            <w:tcW w:w="1265" w:type="dxa"/>
+          </w:tcPr>
+          <w:p>
+            <w:pPr>
+              <w:jc w:val="center"/>
+            </w:pPr>
+          </w:p>
+        </w:tc>
+        <w:tc>
+          <w:tcPr>
+            <w:tcW w:w="1280" w:type="dxa"/>
+          </w:tcPr>
+          <w:p>
+            <w:pPr>
+              <w:jc w:val="center"/>
+            </w:pPr>
+          </w:p>
+        </w:tc>
+        <w:tc>
+          <w:tcPr>
+            <w:tcW w:w="1280" w:type="dxa"/>
+          </w:tcPr>
+          <w:p>
+            <w:pPr>
+              <w:jc w:val="center"/>
+            </w:pPr>
+          </w:p>
+        </w:tc>
+        <w:tc>
+          <w:tcPr>
+            <w:tcW w:w="1280" w:type="dxa"/>
+          </w:tcPr>
+          <w:p>
+            <w:pPr>
+              <w:jc w:val="center"/>
+            </w:pPr>
+          </w:p>
+        </w:tc>
+        <w:tc>
+          <w:tcPr>
+            <w:tcW w:w="1280" w:type="dxa"/>
+          </w:tcPr>
+          <w:p>
+            <w:pPr>
+              <w:jc w:val="center"/>
+            </w:pPr>
+          </w:p>
+        </w:tc>
+      </w:tr>
+      <w:tr>
+        <w:tc>
+          <w:tcPr>
+            <w:tcW w:w="2250" w:type="dxa"/>
           </w:tcPr>
           <w:p>
             <w:r>
@@ -628,59 +628,59 @@
         </w:tc>
         <w:tc>
           <w:tcPr>
-            <w:tcW w:w="1355" w:type="dxa"/>
-          </w:tcPr>
-          <w:p>
-            <w:pPr>
-              <w:jc w:val="center"/>
-            </w:pPr>
-          </w:p>
-        </w:tc>
-        <w:tc>
-          <w:tcPr>
-            <w:tcW w:w="1280" w:type="dxa"/>
-          </w:tcPr>
-          <w:p>
-            <w:pPr>
-              <w:jc w:val="center"/>
-            </w:pPr>
-          </w:p>
-        </w:tc>
-        <w:tc>
-          <w:tcPr>
-            <w:tcW w:w="1280" w:type="dxa"/>
-          </w:tcPr>
-          <w:p>
-            <w:pPr>
-              <w:jc w:val="center"/>
-            </w:pPr>
-          </w:p>
-        </w:tc>
-        <w:tc>
-          <w:tcPr>
-            <w:tcW w:w="1280" w:type="dxa"/>
-          </w:tcPr>
-          <w:p>
-            <w:pPr>
-              <w:jc w:val="center"/>
-            </w:pPr>
-          </w:p>
-        </w:tc>
-        <w:tc>
-          <w:tcPr>
-            <w:tcW w:w="1280" w:type="dxa"/>
-          </w:tcPr>
-          <w:p>
-            <w:pPr>
-              <w:jc w:val="center"/>
-            </w:pPr>
-          </w:p>
-        </w:tc>
-      </w:tr>
-      <w:tr>
-        <w:tc>
-          <w:tcPr>
-            <w:tcW w:w="2160" w:type="dxa"/>
+            <w:tcW w:w="1265" w:type="dxa"/>
+          </w:tcPr>
+          <w:p>
+            <w:pPr>
+              <w:jc w:val="center"/>
+            </w:pPr>
+          </w:p>
+        </w:tc>
+        <w:tc>
+          <w:tcPr>
+            <w:tcW w:w="1280" w:type="dxa"/>
+          </w:tcPr>
+          <w:p>
+            <w:pPr>
+              <w:jc w:val="center"/>
+            </w:pPr>
+          </w:p>
+        </w:tc>
+        <w:tc>
+          <w:tcPr>
+            <w:tcW w:w="1280" w:type="dxa"/>
+          </w:tcPr>
+          <w:p>
+            <w:pPr>
+              <w:jc w:val="center"/>
+            </w:pPr>
+          </w:p>
+        </w:tc>
+        <w:tc>
+          <w:tcPr>
+            <w:tcW w:w="1280" w:type="dxa"/>
+          </w:tcPr>
+          <w:p>
+            <w:pPr>
+              <w:jc w:val="center"/>
+            </w:pPr>
+          </w:p>
+        </w:tc>
+        <w:tc>
+          <w:tcPr>
+            <w:tcW w:w="1280" w:type="dxa"/>
+          </w:tcPr>
+          <w:p>
+            <w:pPr>
+              <w:jc w:val="center"/>
+            </w:pPr>
+          </w:p>
+        </w:tc>
+      </w:tr>
+      <w:tr>
+        <w:tc>
+          <w:tcPr>
+            <w:tcW w:w="2250" w:type="dxa"/>
           </w:tcPr>
           <w:p>
             <w:r>
@@ -690,59 +690,59 @@
         </w:tc>
         <w:tc>
           <w:tcPr>
-            <w:tcW w:w="1355" w:type="dxa"/>
-          </w:tcPr>
-          <w:p>
-            <w:pPr>
-              <w:jc w:val="center"/>
-            </w:pPr>
-          </w:p>
-        </w:tc>
-        <w:tc>
-          <w:tcPr>
-            <w:tcW w:w="1280" w:type="dxa"/>
-          </w:tcPr>
-          <w:p>
-            <w:pPr>
-              <w:jc w:val="center"/>
-            </w:pPr>
-          </w:p>
-        </w:tc>
-        <w:tc>
-          <w:tcPr>
-            <w:tcW w:w="1280" w:type="dxa"/>
-          </w:tcPr>
-          <w:p>
-            <w:pPr>
-              <w:jc w:val="center"/>
-            </w:pPr>
-          </w:p>
-        </w:tc>
-        <w:tc>
-          <w:tcPr>
-            <w:tcW w:w="1280" w:type="dxa"/>
-          </w:tcPr>
-          <w:p>
-            <w:pPr>
-              <w:jc w:val="center"/>
-            </w:pPr>
-          </w:p>
-        </w:tc>
-        <w:tc>
-          <w:tcPr>
-            <w:tcW w:w="1280" w:type="dxa"/>
-          </w:tcPr>
-          <w:p>
-            <w:pPr>
-              <w:jc w:val="center"/>
-            </w:pPr>
-          </w:p>
-        </w:tc>
-      </w:tr>
-      <w:tr>
-        <w:tc>
-          <w:tcPr>
-            <w:tcW w:w="2160" w:type="dxa"/>
+            <w:tcW w:w="1265" w:type="dxa"/>
+          </w:tcPr>
+          <w:p>
+            <w:pPr>
+              <w:jc w:val="center"/>
+            </w:pPr>
+          </w:p>
+        </w:tc>
+        <w:tc>
+          <w:tcPr>
+            <w:tcW w:w="1280" w:type="dxa"/>
+          </w:tcPr>
+          <w:p>
+            <w:pPr>
+              <w:jc w:val="center"/>
+            </w:pPr>
+          </w:p>
+        </w:tc>
+        <w:tc>
+          <w:tcPr>
+            <w:tcW w:w="1280" w:type="dxa"/>
+          </w:tcPr>
+          <w:p>
+            <w:pPr>
+              <w:jc w:val="center"/>
+            </w:pPr>
+          </w:p>
+        </w:tc>
+        <w:tc>
+          <w:tcPr>
+            <w:tcW w:w="1280" w:type="dxa"/>
+          </w:tcPr>
+          <w:p>
+            <w:pPr>
+              <w:jc w:val="center"/>
+            </w:pPr>
+          </w:p>
+        </w:tc>
+        <w:tc>
+          <w:tcPr>
+            <w:tcW w:w="1280" w:type="dxa"/>
+          </w:tcPr>
+          <w:p>
+            <w:pPr>
+              <w:jc w:val="center"/>
+            </w:pPr>
+          </w:p>
+        </w:tc>
+      </w:tr>
+      <w:tr>
+        <w:tc>
+          <w:tcPr>
+            <w:tcW w:w="2250" w:type="dxa"/>
           </w:tcPr>
           <w:p>
             <w:r>
@@ -752,59 +752,59 @@
         </w:tc>
         <w:tc>
           <w:tcPr>
-            <w:tcW w:w="1355" w:type="dxa"/>
-          </w:tcPr>
-          <w:p>
-            <w:pPr>
-              <w:jc w:val="center"/>
-            </w:pPr>
-          </w:p>
-        </w:tc>
-        <w:tc>
-          <w:tcPr>
-            <w:tcW w:w="1280" w:type="dxa"/>
-          </w:tcPr>
-          <w:p>
-            <w:pPr>
-              <w:jc w:val="center"/>
-            </w:pPr>
-          </w:p>
-        </w:tc>
-        <w:tc>
-          <w:tcPr>
-            <w:tcW w:w="1280" w:type="dxa"/>
-          </w:tcPr>
-          <w:p>
-            <w:pPr>
-              <w:jc w:val="center"/>
-            </w:pPr>
-          </w:p>
-        </w:tc>
-        <w:tc>
-          <w:tcPr>
-            <w:tcW w:w="1280" w:type="dxa"/>
-          </w:tcPr>
-          <w:p>
-            <w:pPr>
-              <w:jc w:val="center"/>
-            </w:pPr>
-          </w:p>
-        </w:tc>
-        <w:tc>
-          <w:tcPr>
-            <w:tcW w:w="1280" w:type="dxa"/>
-          </w:tcPr>
-          <w:p>
-            <w:pPr>
-              <w:jc w:val="center"/>
-            </w:pPr>
-          </w:p>
-        </w:tc>
-      </w:tr>
-      <w:tr>
-        <w:tc>
-          <w:tcPr>
-            <w:tcW w:w="2160" w:type="dxa"/>
+            <w:tcW w:w="1265" w:type="dxa"/>
+          </w:tcPr>
+          <w:p>
+            <w:pPr>
+              <w:jc w:val="center"/>
+            </w:pPr>
+          </w:p>
+        </w:tc>
+        <w:tc>
+          <w:tcPr>
+            <w:tcW w:w="1280" w:type="dxa"/>
+          </w:tcPr>
+          <w:p>
+            <w:pPr>
+              <w:jc w:val="center"/>
+            </w:pPr>
+          </w:p>
+        </w:tc>
+        <w:tc>
+          <w:tcPr>
+            <w:tcW w:w="1280" w:type="dxa"/>
+          </w:tcPr>
+          <w:p>
+            <w:pPr>
+              <w:jc w:val="center"/>
+            </w:pPr>
+          </w:p>
+        </w:tc>
+        <w:tc>
+          <w:tcPr>
+            <w:tcW w:w="1280" w:type="dxa"/>
+          </w:tcPr>
+          <w:p>
+            <w:pPr>
+              <w:jc w:val="center"/>
+            </w:pPr>
+          </w:p>
+        </w:tc>
+        <w:tc>
+          <w:tcPr>
+            <w:tcW w:w="1280" w:type="dxa"/>
+          </w:tcPr>
+          <w:p>
+            <w:pPr>
+              <w:jc w:val="center"/>
+            </w:pPr>
+          </w:p>
+        </w:tc>
+      </w:tr>
+      <w:tr>
+        <w:tc>
+          <w:tcPr>
+            <w:tcW w:w="2250" w:type="dxa"/>
           </w:tcPr>
           <w:p>
             <w:r>
@@ -814,59 +814,59 @@
         </w:tc>
         <w:tc>
           <w:tcPr>
-            <w:tcW w:w="1355" w:type="dxa"/>
-          </w:tcPr>
-          <w:p>
-            <w:pPr>
-              <w:jc w:val="center"/>
-            </w:pPr>
-          </w:p>
-        </w:tc>
-        <w:tc>
-          <w:tcPr>
-            <w:tcW w:w="1280" w:type="dxa"/>
-          </w:tcPr>
-          <w:p>
-            <w:pPr>
-              <w:jc w:val="center"/>
-            </w:pPr>
-          </w:p>
-        </w:tc>
-        <w:tc>
-          <w:tcPr>
-            <w:tcW w:w="1280" w:type="dxa"/>
-          </w:tcPr>
-          <w:p>
-            <w:pPr>
-              <w:jc w:val="center"/>
-            </w:pPr>
-          </w:p>
-        </w:tc>
-        <w:tc>
-          <w:tcPr>
-            <w:tcW w:w="1280" w:type="dxa"/>
-          </w:tcPr>
-          <w:p>
-            <w:pPr>
-              <w:jc w:val="center"/>
-            </w:pPr>
-          </w:p>
-        </w:tc>
-        <w:tc>
-          <w:tcPr>
-            <w:tcW w:w="1280" w:type="dxa"/>
-          </w:tcPr>
-          <w:p>
-            <w:pPr>
-              <w:jc w:val="center"/>
-            </w:pPr>
-          </w:p>
-        </w:tc>
-      </w:tr>
-      <w:tr>
-        <w:tc>
-          <w:tcPr>
-            <w:tcW w:w="2160" w:type="dxa"/>
+            <w:tcW w:w="1265" w:type="dxa"/>
+          </w:tcPr>
+          <w:p>
+            <w:pPr>
+              <w:jc w:val="center"/>
+            </w:pPr>
+          </w:p>
+        </w:tc>
+        <w:tc>
+          <w:tcPr>
+            <w:tcW w:w="1280" w:type="dxa"/>
+          </w:tcPr>
+          <w:p>
+            <w:pPr>
+              <w:jc w:val="center"/>
+            </w:pPr>
+          </w:p>
+        </w:tc>
+        <w:tc>
+          <w:tcPr>
+            <w:tcW w:w="1280" w:type="dxa"/>
+          </w:tcPr>
+          <w:p>
+            <w:pPr>
+              <w:jc w:val="center"/>
+            </w:pPr>
+          </w:p>
+        </w:tc>
+        <w:tc>
+          <w:tcPr>
+            <w:tcW w:w="1280" w:type="dxa"/>
+          </w:tcPr>
+          <w:p>
+            <w:pPr>
+              <w:jc w:val="center"/>
+            </w:pPr>
+          </w:p>
+        </w:tc>
+        <w:tc>
+          <w:tcPr>
+            <w:tcW w:w="1280" w:type="dxa"/>
+          </w:tcPr>
+          <w:p>
+            <w:pPr>
+              <w:jc w:val="center"/>
+            </w:pPr>
+          </w:p>
+        </w:tc>
+      </w:tr>
+      <w:tr>
+        <w:tc>
+          <w:tcPr>
+            <w:tcW w:w="2250" w:type="dxa"/>
           </w:tcPr>
           <w:p>
             <w:r>
@@ -876,59 +876,59 @@
         </w:tc>
         <w:tc>
           <w:tcPr>
-            <w:tcW w:w="1355" w:type="dxa"/>
-          </w:tcPr>
-          <w:p>
-            <w:pPr>
-              <w:jc w:val="center"/>
-            </w:pPr>
-          </w:p>
-        </w:tc>
-        <w:tc>
-          <w:tcPr>
-            <w:tcW w:w="1280" w:type="dxa"/>
-          </w:tcPr>
-          <w:p>
-            <w:pPr>
-              <w:jc w:val="center"/>
-            </w:pPr>
-          </w:p>
-        </w:tc>
-        <w:tc>
-          <w:tcPr>
-            <w:tcW w:w="1280" w:type="dxa"/>
-          </w:tcPr>
-          <w:p>
-            <w:pPr>
-              <w:jc w:val="center"/>
-            </w:pPr>
-          </w:p>
-        </w:tc>
-        <w:tc>
-          <w:tcPr>
-            <w:tcW w:w="1280" w:type="dxa"/>
-          </w:tcPr>
-          <w:p>
-            <w:pPr>
-              <w:jc w:val="center"/>
-            </w:pPr>
-          </w:p>
-        </w:tc>
-        <w:tc>
-          <w:tcPr>
-            <w:tcW w:w="1280" w:type="dxa"/>
-          </w:tcPr>
-          <w:p>
-            <w:pPr>
-              <w:jc w:val="center"/>
-            </w:pPr>
-          </w:p>
-        </w:tc>
-      </w:tr>
-      <w:tr>
-        <w:tc>
-          <w:tcPr>
-            <w:tcW w:w="2160" w:type="dxa"/>
+            <w:tcW w:w="1265" w:type="dxa"/>
+          </w:tcPr>
+          <w:p>
+            <w:pPr>
+              <w:jc w:val="center"/>
+            </w:pPr>
+          </w:p>
+        </w:tc>
+        <w:tc>
+          <w:tcPr>
+            <w:tcW w:w="1280" w:type="dxa"/>
+          </w:tcPr>
+          <w:p>
+            <w:pPr>
+              <w:jc w:val="center"/>
+            </w:pPr>
+          </w:p>
+        </w:tc>
+        <w:tc>
+          <w:tcPr>
+            <w:tcW w:w="1280" w:type="dxa"/>
+          </w:tcPr>
+          <w:p>
+            <w:pPr>
+              <w:jc w:val="center"/>
+            </w:pPr>
+          </w:p>
+        </w:tc>
+        <w:tc>
+          <w:tcPr>
+            <w:tcW w:w="1280" w:type="dxa"/>
+          </w:tcPr>
+          <w:p>
+            <w:pPr>
+              <w:jc w:val="center"/>
+            </w:pPr>
+          </w:p>
+        </w:tc>
+        <w:tc>
+          <w:tcPr>
+            <w:tcW w:w="1280" w:type="dxa"/>
+          </w:tcPr>
+          <w:p>
+            <w:pPr>
+              <w:jc w:val="center"/>
+            </w:pPr>
+          </w:p>
+        </w:tc>
+      </w:tr>
+      <w:tr>
+        <w:tc>
+          <w:tcPr>
+            <w:tcW w:w="2250" w:type="dxa"/>
           </w:tcPr>
           <w:p>
             <w:r>
@@ -938,124 +938,369 @@
         </w:tc>
         <w:tc>
           <w:tcPr>
-            <w:tcW w:w="1355" w:type="dxa"/>
-          </w:tcPr>
-          <w:p>
-            <w:pPr>
-              <w:jc w:val="center"/>
-            </w:pPr>
-          </w:p>
-        </w:tc>
-        <w:tc>
-          <w:tcPr>
-            <w:tcW w:w="1280" w:type="dxa"/>
-          </w:tcPr>
-          <w:p>
-            <w:pPr>
-              <w:jc w:val="center"/>
-            </w:pPr>
-          </w:p>
-        </w:tc>
-        <w:tc>
-          <w:tcPr>
-            <w:tcW w:w="1280" w:type="dxa"/>
-          </w:tcPr>
-          <w:p>
-            <w:pPr>
-              <w:jc w:val="center"/>
-            </w:pPr>
-          </w:p>
-        </w:tc>
-        <w:tc>
-          <w:tcPr>
-            <w:tcW w:w="1280" w:type="dxa"/>
-          </w:tcPr>
-          <w:p>
-            <w:pPr>
-              <w:jc w:val="center"/>
-            </w:pPr>
-          </w:p>
-        </w:tc>
-        <w:tc>
-          <w:tcPr>
-            <w:tcW w:w="1280" w:type="dxa"/>
-          </w:tcPr>
-          <w:p>
-            <w:pPr>
-              <w:jc w:val="center"/>
-            </w:pPr>
-          </w:p>
-        </w:tc>
-      </w:tr>
-      <w:tr>
-        <w:tc>
-          <w:tcPr>
-            <w:tcW w:w="2160" w:type="dxa"/>
-          </w:tcPr>
-          <w:p>
-            <w:r>
-              <w:t xml:space="preserve">Language – </w:t>
-            </w:r>
-            <w:r>
-              <w:t>Erlang</w:t>
-            </w:r>
-          </w:p>
-        </w:tc>
-        <w:tc>
-          <w:tcPr>
-            <w:tcW w:w="1355" w:type="dxa"/>
-          </w:tcPr>
-          <w:p>
-            <w:pPr>
-              <w:jc w:val="center"/>
-            </w:pPr>
-          </w:p>
-        </w:tc>
-        <w:tc>
-          <w:tcPr>
-            <w:tcW w:w="1280" w:type="dxa"/>
-          </w:tcPr>
-          <w:p>
-            <w:pPr>
-              <w:jc w:val="center"/>
-            </w:pPr>
-          </w:p>
-        </w:tc>
-        <w:tc>
-          <w:tcPr>
-            <w:tcW w:w="1280" w:type="dxa"/>
-          </w:tcPr>
-          <w:p>
-            <w:pPr>
-              <w:jc w:val="center"/>
-            </w:pPr>
-          </w:p>
-        </w:tc>
-        <w:tc>
-          <w:tcPr>
-            <w:tcW w:w="1280" w:type="dxa"/>
-          </w:tcPr>
-          <w:p>
-            <w:pPr>
-              <w:jc w:val="center"/>
-            </w:pPr>
-          </w:p>
-        </w:tc>
-        <w:tc>
-          <w:tcPr>
-            <w:tcW w:w="1280" w:type="dxa"/>
-          </w:tcPr>
-          <w:p>
-            <w:pPr>
-              <w:jc w:val="center"/>
-            </w:pPr>
-          </w:p>
-        </w:tc>
-      </w:tr>
-      <w:tr>
-        <w:tc>
-          <w:tcPr>
-            <w:tcW w:w="2160" w:type="dxa"/>
+            <w:tcW w:w="1265" w:type="dxa"/>
+          </w:tcPr>
+          <w:p>
+            <w:pPr>
+              <w:jc w:val="center"/>
+            </w:pPr>
+          </w:p>
+        </w:tc>
+        <w:tc>
+          <w:tcPr>
+            <w:tcW w:w="1280" w:type="dxa"/>
+          </w:tcPr>
+          <w:p>
+            <w:pPr>
+              <w:jc w:val="center"/>
+            </w:pPr>
+          </w:p>
+        </w:tc>
+        <w:tc>
+          <w:tcPr>
+            <w:tcW w:w="1280" w:type="dxa"/>
+          </w:tcPr>
+          <w:p>
+            <w:pPr>
+              <w:jc w:val="center"/>
+            </w:pPr>
+          </w:p>
+        </w:tc>
+        <w:tc>
+          <w:tcPr>
+            <w:tcW w:w="1280" w:type="dxa"/>
+          </w:tcPr>
+          <w:p>
+            <w:pPr>
+              <w:jc w:val="center"/>
+            </w:pPr>
+          </w:p>
+        </w:tc>
+        <w:tc>
+          <w:tcPr>
+            <w:tcW w:w="1280" w:type="dxa"/>
+          </w:tcPr>
+          <w:p>
+            <w:pPr>
+              <w:jc w:val="center"/>
+            </w:pPr>
+          </w:p>
+        </w:tc>
+      </w:tr>
+      <w:tr>
+        <w:tc>
+          <w:tcPr>
+            <w:tcW w:w="2250" w:type="dxa"/>
+          </w:tcPr>
+          <w:p>
+            <w:r>
+              <w:t xml:space="preserve">Language – R </w:t>
+            </w:r>
+          </w:p>
+        </w:tc>
+        <w:tc>
+          <w:tcPr>
+            <w:tcW w:w="1265" w:type="dxa"/>
+          </w:tcPr>
+          <w:p>
+            <w:pPr>
+              <w:jc w:val="center"/>
+            </w:pPr>
+          </w:p>
+        </w:tc>
+        <w:tc>
+          <w:tcPr>
+            <w:tcW w:w="1280" w:type="dxa"/>
+          </w:tcPr>
+          <w:p>
+            <w:pPr>
+              <w:jc w:val="center"/>
+            </w:pPr>
+          </w:p>
+        </w:tc>
+        <w:tc>
+          <w:tcPr>
+            <w:tcW w:w="1280" w:type="dxa"/>
+          </w:tcPr>
+          <w:p>
+            <w:pPr>
+              <w:jc w:val="center"/>
+            </w:pPr>
+          </w:p>
+        </w:tc>
+        <w:tc>
+          <w:tcPr>
+            <w:tcW w:w="1280" w:type="dxa"/>
+          </w:tcPr>
+          <w:p>
+            <w:pPr>
+              <w:jc w:val="center"/>
+            </w:pPr>
+          </w:p>
+        </w:tc>
+        <w:tc>
+          <w:tcPr>
+            <w:tcW w:w="1280" w:type="dxa"/>
+          </w:tcPr>
+          <w:p>
+            <w:pPr>
+              <w:jc w:val="center"/>
+            </w:pPr>
+          </w:p>
+        </w:tc>
+      </w:tr>
+      <w:tr>
+        <w:tc>
+          <w:tcPr>
+            <w:tcW w:w="2250" w:type="dxa"/>
+          </w:tcPr>
+          <w:p>
+            <w:r>
+              <w:t>Language – Erlang</w:t>
+            </w:r>
+          </w:p>
+        </w:tc>
+        <w:tc>
+          <w:tcPr>
+            <w:tcW w:w="1265" w:type="dxa"/>
+          </w:tcPr>
+          <w:p>
+            <w:pPr>
+              <w:jc w:val="center"/>
+            </w:pPr>
+          </w:p>
+        </w:tc>
+        <w:tc>
+          <w:tcPr>
+            <w:tcW w:w="1280" w:type="dxa"/>
+          </w:tcPr>
+          <w:p>
+            <w:pPr>
+              <w:jc w:val="center"/>
+            </w:pPr>
+          </w:p>
+        </w:tc>
+        <w:tc>
+          <w:tcPr>
+            <w:tcW w:w="1280" w:type="dxa"/>
+          </w:tcPr>
+          <w:p>
+            <w:pPr>
+              <w:jc w:val="center"/>
+            </w:pPr>
+          </w:p>
+        </w:tc>
+        <w:tc>
+          <w:tcPr>
+            <w:tcW w:w="1280" w:type="dxa"/>
+          </w:tcPr>
+          <w:p>
+            <w:pPr>
+              <w:jc w:val="center"/>
+            </w:pPr>
+          </w:p>
+        </w:tc>
+        <w:tc>
+          <w:tcPr>
+            <w:tcW w:w="1280" w:type="dxa"/>
+          </w:tcPr>
+          <w:p>
+            <w:pPr>
+              <w:jc w:val="center"/>
+            </w:pPr>
+          </w:p>
+        </w:tc>
+      </w:tr>
+      <w:tr>
+        <w:tc>
+          <w:tcPr>
+            <w:tcW w:w="2250" w:type="dxa"/>
+          </w:tcPr>
+          <w:p>
+            <w:r>
+              <w:t xml:space="preserve">Language – JavaScript </w:t>
+            </w:r>
+          </w:p>
+        </w:tc>
+        <w:tc>
+          <w:tcPr>
+            <w:tcW w:w="1265" w:type="dxa"/>
+          </w:tcPr>
+          <w:p>
+            <w:pPr>
+              <w:jc w:val="center"/>
+            </w:pPr>
+          </w:p>
+        </w:tc>
+        <w:tc>
+          <w:tcPr>
+            <w:tcW w:w="1280" w:type="dxa"/>
+          </w:tcPr>
+          <w:p>
+            <w:pPr>
+              <w:jc w:val="center"/>
+            </w:pPr>
+          </w:p>
+        </w:tc>
+        <w:tc>
+          <w:tcPr>
+            <w:tcW w:w="1280" w:type="dxa"/>
+          </w:tcPr>
+          <w:p>
+            <w:pPr>
+              <w:jc w:val="center"/>
+            </w:pPr>
+          </w:p>
+        </w:tc>
+        <w:tc>
+          <w:tcPr>
+            <w:tcW w:w="1280" w:type="dxa"/>
+          </w:tcPr>
+          <w:p>
+            <w:pPr>
+              <w:jc w:val="center"/>
+            </w:pPr>
+          </w:p>
+        </w:tc>
+        <w:tc>
+          <w:tcPr>
+            <w:tcW w:w="1280" w:type="dxa"/>
+          </w:tcPr>
+          <w:p>
+            <w:pPr>
+              <w:jc w:val="center"/>
+            </w:pPr>
+          </w:p>
+        </w:tc>
+      </w:tr>
+      <w:tr>
+        <w:tc>
+          <w:tcPr>
+            <w:tcW w:w="2250" w:type="dxa"/>
+          </w:tcPr>
+          <w:p>
+            <w:r>
+              <w:t>Language – C#</w:t>
+            </w:r>
+          </w:p>
+        </w:tc>
+        <w:tc>
+          <w:tcPr>
+            <w:tcW w:w="1265" w:type="dxa"/>
+          </w:tcPr>
+          <w:p>
+            <w:pPr>
+              <w:jc w:val="center"/>
+            </w:pPr>
+          </w:p>
+        </w:tc>
+        <w:tc>
+          <w:tcPr>
+            <w:tcW w:w="1280" w:type="dxa"/>
+          </w:tcPr>
+          <w:p>
+            <w:pPr>
+              <w:jc w:val="center"/>
+            </w:pPr>
+          </w:p>
+        </w:tc>
+        <w:tc>
+          <w:tcPr>
+            <w:tcW w:w="1280" w:type="dxa"/>
+          </w:tcPr>
+          <w:p>
+            <w:pPr>
+              <w:jc w:val="center"/>
+            </w:pPr>
+          </w:p>
+        </w:tc>
+        <w:tc>
+          <w:tcPr>
+            <w:tcW w:w="1280" w:type="dxa"/>
+          </w:tcPr>
+          <w:p>
+            <w:pPr>
+              <w:jc w:val="center"/>
+            </w:pPr>
+          </w:p>
+        </w:tc>
+        <w:tc>
+          <w:tcPr>
+            <w:tcW w:w="1280" w:type="dxa"/>
+          </w:tcPr>
+          <w:p>
+            <w:pPr>
+              <w:jc w:val="center"/>
+            </w:pPr>
+          </w:p>
+        </w:tc>
+      </w:tr>
+      <w:tr>
+        <w:tc>
+          <w:tcPr>
+            <w:tcW w:w="2250" w:type="dxa"/>
+          </w:tcPr>
+          <w:p>
+            <w:r>
+              <w:t>Language - TypeScript</w:t>
+            </w:r>
+          </w:p>
+        </w:tc>
+        <w:tc>
+          <w:tcPr>
+            <w:tcW w:w="1265" w:type="dxa"/>
+          </w:tcPr>
+          <w:p>
+            <w:pPr>
+              <w:jc w:val="center"/>
+            </w:pPr>
+          </w:p>
+        </w:tc>
+        <w:tc>
+          <w:tcPr>
+            <w:tcW w:w="1280" w:type="dxa"/>
+          </w:tcPr>
+          <w:p>
+            <w:pPr>
+              <w:jc w:val="center"/>
+            </w:pPr>
+          </w:p>
+        </w:tc>
+        <w:tc>
+          <w:tcPr>
+            <w:tcW w:w="1280" w:type="dxa"/>
+          </w:tcPr>
+          <w:p>
+            <w:pPr>
+              <w:jc w:val="center"/>
+            </w:pPr>
+          </w:p>
+        </w:tc>
+        <w:tc>
+          <w:tcPr>
+            <w:tcW w:w="1280" w:type="dxa"/>
+          </w:tcPr>
+          <w:p>
+            <w:pPr>
+              <w:jc w:val="center"/>
+            </w:pPr>
+          </w:p>
+        </w:tc>
+        <w:tc>
+          <w:tcPr>
+            <w:tcW w:w="1280" w:type="dxa"/>
+          </w:tcPr>
+          <w:p>
+            <w:pPr>
+              <w:jc w:val="center"/>
+            </w:pPr>
+          </w:p>
+        </w:tc>
+      </w:tr>
+      <w:tr>
+        <w:tc>
+          <w:tcPr>
+            <w:tcW w:w="2250" w:type="dxa"/>
           </w:tcPr>
           <w:p>
             <w:r>
@@ -1065,59 +1310,59 @@
         </w:tc>
         <w:tc>
           <w:tcPr>
-            <w:tcW w:w="1355" w:type="dxa"/>
-          </w:tcPr>
-          <w:p>
-            <w:pPr>
-              <w:jc w:val="center"/>
-            </w:pPr>
-          </w:p>
-        </w:tc>
-        <w:tc>
-          <w:tcPr>
-            <w:tcW w:w="1280" w:type="dxa"/>
-          </w:tcPr>
-          <w:p>
-            <w:pPr>
-              <w:jc w:val="center"/>
-            </w:pPr>
-          </w:p>
-        </w:tc>
-        <w:tc>
-          <w:tcPr>
-            <w:tcW w:w="1280" w:type="dxa"/>
-          </w:tcPr>
-          <w:p>
-            <w:pPr>
-              <w:jc w:val="center"/>
-            </w:pPr>
-          </w:p>
-        </w:tc>
-        <w:tc>
-          <w:tcPr>
-            <w:tcW w:w="1280" w:type="dxa"/>
-          </w:tcPr>
-          <w:p>
-            <w:pPr>
-              <w:jc w:val="center"/>
-            </w:pPr>
-          </w:p>
-        </w:tc>
-        <w:tc>
-          <w:tcPr>
-            <w:tcW w:w="1280" w:type="dxa"/>
-          </w:tcPr>
-          <w:p>
-            <w:pPr>
-              <w:jc w:val="center"/>
-            </w:pPr>
-          </w:p>
-        </w:tc>
-      </w:tr>
-      <w:tr>
-        <w:tc>
-          <w:tcPr>
-            <w:tcW w:w="2160" w:type="dxa"/>
+            <w:tcW w:w="1265" w:type="dxa"/>
+          </w:tcPr>
+          <w:p>
+            <w:pPr>
+              <w:jc w:val="center"/>
+            </w:pPr>
+          </w:p>
+        </w:tc>
+        <w:tc>
+          <w:tcPr>
+            <w:tcW w:w="1280" w:type="dxa"/>
+          </w:tcPr>
+          <w:p>
+            <w:pPr>
+              <w:jc w:val="center"/>
+            </w:pPr>
+          </w:p>
+        </w:tc>
+        <w:tc>
+          <w:tcPr>
+            <w:tcW w:w="1280" w:type="dxa"/>
+          </w:tcPr>
+          <w:p>
+            <w:pPr>
+              <w:jc w:val="center"/>
+            </w:pPr>
+          </w:p>
+        </w:tc>
+        <w:tc>
+          <w:tcPr>
+            <w:tcW w:w="1280" w:type="dxa"/>
+          </w:tcPr>
+          <w:p>
+            <w:pPr>
+              <w:jc w:val="center"/>
+            </w:pPr>
+          </w:p>
+        </w:tc>
+        <w:tc>
+          <w:tcPr>
+            <w:tcW w:w="1280" w:type="dxa"/>
+          </w:tcPr>
+          <w:p>
+            <w:pPr>
+              <w:jc w:val="center"/>
+            </w:pPr>
+          </w:p>
+        </w:tc>
+      </w:tr>
+      <w:tr>
+        <w:tc>
+          <w:tcPr>
+            <w:tcW w:w="2250" w:type="dxa"/>
           </w:tcPr>
           <w:p>
             <w:r>
@@ -1127,7 +1372,7 @@
         </w:tc>
         <w:tc>
           <w:tcPr>
-            <w:tcW w:w="1355" w:type="dxa"/>
+            <w:tcW w:w="1265" w:type="dxa"/>
             <w:shd w:val="clear" w:color="auto" w:fill="595959" w:themeFill="text1" w:themeFillTint="A6"/>
           </w:tcPr>
           <w:p>

</xml_diff>